<commit_message>
Added some more problems to Exercices file
</commit_message>
<xml_diff>
--- a/BasicDefinitionsOfLinearAlgebra.docx
+++ b/BasicDefinitionsOfLinearAlgebra.docx
@@ -175,7 +175,25 @@
           <w:b/>
           <w:bCs/>
         </w:rPr>
-        <w:t xml:space="preserve">m x n </w:t>
+        <w:t xml:space="preserve">m x </w:t>
+      </w:r>
+      <w:proofErr w:type="gramStart"/>
+      <w:r>
+        <w:rPr>
+          <w:rFonts w:ascii="Times New Roman" w:hAnsi="Times New Roman" w:cs="Times New Roman"/>
+          <w:b/>
+          <w:bCs/>
+        </w:rPr>
+        <w:t>n</w:t>
+      </w:r>
+      <w:proofErr w:type="gramEnd"/>
+      <w:r>
+        <w:rPr>
+          <w:rFonts w:ascii="Times New Roman" w:hAnsi="Times New Roman" w:cs="Times New Roman"/>
+          <w:b/>
+          <w:bCs/>
+        </w:rPr>
+        <w:t xml:space="preserve"> </w:t>
       </w:r>
       <w:r>
         <w:rPr>
@@ -311,13 +329,23 @@
         </w:rPr>
         <w:t xml:space="preserve">Being </w:t>
       </w:r>
+      <w:proofErr w:type="spellStart"/>
       <w:r>
         <w:rPr>
           <w:rFonts w:ascii="Times New Roman" w:hAnsi="Times New Roman" w:cs="Times New Roman"/>
           <w:b/>
           <w:bCs/>
         </w:rPr>
-        <w:t xml:space="preserve">i </w:t>
+        <w:t>i</w:t>
+      </w:r>
+      <w:proofErr w:type="spellEnd"/>
+      <w:r>
+        <w:rPr>
+          <w:rFonts w:ascii="Times New Roman" w:hAnsi="Times New Roman" w:cs="Times New Roman"/>
+          <w:b/>
+          <w:bCs/>
+        </w:rPr>
+        <w:t xml:space="preserve"> </w:t>
       </w:r>
       <w:r>
         <w:rPr>
@@ -2973,7 +3001,21 @@
         <w:rPr>
           <w:rFonts w:ascii="Times New Roman" w:eastAsiaTheme="minorEastAsia" w:hAnsi="Times New Roman" w:cs="Times New Roman"/>
         </w:rPr>
-        <w:t>a = 4 ; s = 23 ; f = 2 ; c = 3 for them to be equal</w:t>
+        <w:t xml:space="preserve">a = </w:t>
+      </w:r>
+      <w:proofErr w:type="gramStart"/>
+      <w:r>
+        <w:rPr>
+          <w:rFonts w:ascii="Times New Roman" w:eastAsiaTheme="minorEastAsia" w:hAnsi="Times New Roman" w:cs="Times New Roman"/>
+        </w:rPr>
+        <w:t>4 ;</w:t>
+      </w:r>
+      <w:proofErr w:type="gramEnd"/>
+      <w:r>
+        <w:rPr>
+          <w:rFonts w:ascii="Times New Roman" w:eastAsiaTheme="minorEastAsia" w:hAnsi="Times New Roman" w:cs="Times New Roman"/>
+        </w:rPr>
+        <w:t xml:space="preserve"> s = 23 ; f = 2 ; c = 3 for them to be equal</w:t>
       </w:r>
     </w:p>
     <w:sectPr>

</xml_diff>